<commit_message>
knn pour enose data
</commit_message>
<xml_diff>
--- a/Report_MSchmit_s388143.docx
+++ b/Report_MSchmit_s388143.docx
@@ -891,22 +891,22 @@
         <w:t>9</w:t>
       </w:r>
       <w:r>
-        <w:t xml:space="preserve"> for k =10. </w:t>
+        <w:t xml:space="preserve"> for k =</w:t>
+      </w:r>
+      <w:r>
+        <w:t>7</w:t>
+      </w:r>
+      <w:r>
+        <w:t xml:space="preserve">. </w:t>
       </w:r>
       <w:r>
         <w:t>With scaling</w:t>
       </w:r>
       <w:r>
-        <w:t xml:space="preserve">, the best combination is method </w:t>
-      </w:r>
-      <w:r>
-        <w:t>“</w:t>
-      </w:r>
-      <w:r>
-        <w:t>center</w:t>
-      </w:r>
-      <w:r>
-        <w:t>”</w:t>
+        <w:t xml:space="preserve">, the best combination is </w:t>
+      </w:r>
+      <w:r>
+        <w:t>no scaling</w:t>
       </w:r>
       <w:r>
         <w:t xml:space="preserve"> with various k values</w:t>
@@ -921,7 +921,7 @@
         <w:t xml:space="preserve"> </w:t>
       </w:r>
       <w:r>
-        <w:t>10</w:t>
+        <w:t>7</w:t>
       </w:r>
       <w:r>
         <w:t>)</w:t>
@@ -938,10 +938,90 @@
       <w:r>
         <w:t>.</w:t>
       </w:r>
+      <w:r>
+        <w:t xml:space="preserve"> Our tunned model is thus: no scaling, k=7.</w:t>
+      </w:r>
+    </w:p>
+    <w:p>
+      <w:pPr>
+        <w:pStyle w:val="Caption"/>
+        <w:keepNext/>
+        <w:jc w:val="center"/>
+      </w:pPr>
+      <w:r>
+        <w:t xml:space="preserve">Table </w:t>
+      </w:r>
+      <w:fldSimple w:instr=" SEQ Table \* ARABIC ">
+        <w:r>
+          <w:rPr>
+            <w:noProof/>
+          </w:rPr>
+          <w:t>2</w:t>
+        </w:r>
+      </w:fldSimple>
+      <w:r>
+        <w:t xml:space="preserve"> Cross table for HPLC data, 1 iteration, k = 7, no scaling</w:t>
+      </w:r>
+    </w:p>
+    <w:p>
+      <w:pPr>
+        <w:jc w:val="center"/>
+      </w:pPr>
+      <w:r>
+        <w:drawing>
+          <wp:inline distT="0" distB="0" distL="0" distR="0" wp14:anchorId="6FD832C5" wp14:editId="03BB1FEE">
+            <wp:extent cx="3129498" cy="1152973"/>
+            <wp:effectExtent l="0" t="0" r="0" b="9525"/>
+            <wp:docPr id="11" name="Picture 11" descr="Calendar&#10;&#10;Description automatically generated with low confidence"/>
+            <wp:cNvGraphicFramePr>
+              <a:graphicFrameLocks xmlns:a="http://schemas.openxmlformats.org/drawingml/2006/main" noChangeAspect="1"/>
+            </wp:cNvGraphicFramePr>
+            <a:graphic xmlns:a="http://schemas.openxmlformats.org/drawingml/2006/main">
+              <a:graphicData uri="http://schemas.openxmlformats.org/drawingml/2006/picture">
+                <pic:pic xmlns:pic="http://schemas.openxmlformats.org/drawingml/2006/picture">
+                  <pic:nvPicPr>
+                    <pic:cNvPr id="11" name="Picture 11" descr="Calendar&#10;&#10;Description automatically generated with low confidence"/>
+                    <pic:cNvPicPr/>
+                  </pic:nvPicPr>
+                  <pic:blipFill>
+                    <a:blip r:embed="rId14"/>
+                    <a:stretch>
+                      <a:fillRect/>
+                    </a:stretch>
+                  </pic:blipFill>
+                  <pic:spPr>
+                    <a:xfrm>
+                      <a:off x="0" y="0"/>
+                      <a:ext cx="3139678" cy="1156723"/>
+                    </a:xfrm>
+                    <a:prstGeom prst="rect">
+                      <a:avLst/>
+                    </a:prstGeom>
+                  </pic:spPr>
+                </pic:pic>
+              </a:graphicData>
+            </a:graphic>
+          </wp:inline>
+        </w:drawing>
+      </w:r>
+    </w:p>
+    <w:p>
+      <w:r>
+        <w:t xml:space="preserve">We use </w:t>
+      </w:r>
+      <w:r>
+        <w:t>the previous model</w:t>
+      </w:r>
+      <w:r>
+        <w:t xml:space="preserve"> on 100 iterations</w:t>
+      </w:r>
+      <w:r>
+        <w:t>.</w:t>
+      </w:r>
     </w:p>
     <w:sectPr>
-      <w:headerReference w:type="default" r:id="rId14"/>
-      <w:footerReference w:type="default" r:id="rId15"/>
+      <w:headerReference w:type="default" r:id="rId15"/>
+      <w:footerReference w:type="default" r:id="rId16"/>
       <w:pgSz w:w="11906" w:h="16838"/>
       <w:pgMar w:top="1417" w:right="1417" w:bottom="1417" w:left="1417" w:header="708" w:footer="708" w:gutter="0"/>
       <w:cols w:space="708"/>

</xml_diff>

<commit_message>
sum of nb and proportion of missclassified for all classes
</commit_message>
<xml_diff>
--- a/Report_MSchmit_s388143.docx
+++ b/Report_MSchmit_s388143.docx
@@ -171,8 +171,13 @@
           <w:numId w:val="1"/>
         </w:numPr>
       </w:pPr>
-      <w:r>
-        <w:t xml:space="preserve">Enose </w:t>
+      <w:proofErr w:type="spellStart"/>
+      <w:r>
+        <w:t>Enose</w:t>
+      </w:r>
+      <w:proofErr w:type="spellEnd"/>
+      <w:r>
+        <w:t xml:space="preserve"> </w:t>
       </w:r>
       <w:r>
         <w:t>samples are separated by their sensory scores.</w:t>
@@ -226,7 +231,15 @@
         </w:r>
       </w:fldSimple>
       <w:r>
-        <w:t xml:space="preserve"> PCA scatter plots of enose and HPLC grouped by sensors class</w:t>
+        <w:t xml:space="preserve"> PCA scatter plots of </w:t>
+      </w:r>
+      <w:proofErr w:type="spellStart"/>
+      <w:r>
+        <w:t>enose</w:t>
+      </w:r>
+      <w:proofErr w:type="spellEnd"/>
+      <w:r>
+        <w:t xml:space="preserve"> and HPLC grouped by sensors class</w:t>
       </w:r>
     </w:p>
     <w:tbl>
@@ -395,7 +408,15 @@
         <w:t>T</w:t>
       </w:r>
       <w:r>
-        <w:t>he previous outlier for enose (</w:t>
+        <w:t xml:space="preserve">he previous outlier for </w:t>
+      </w:r>
+      <w:proofErr w:type="spellStart"/>
+      <w:r>
+        <w:t>enose</w:t>
+      </w:r>
+      <w:proofErr w:type="spellEnd"/>
+      <w:r>
+        <w:t xml:space="preserve"> (</w:t>
       </w:r>
       <w:r>
         <w:t>10F9</w:t>
@@ -706,7 +727,15 @@
         <w:t xml:space="preserve">The </w:t>
       </w:r>
       <w:r>
-        <w:t xml:space="preserve">number of bacteria is for both types TVC and Pseudomonias higher when the sensory score is higher. Rotted </w:t>
+        <w:t xml:space="preserve">number of bacteria is for both types TVC and </w:t>
+      </w:r>
+      <w:proofErr w:type="spellStart"/>
+      <w:r>
+        <w:t>Pseudomonias</w:t>
+      </w:r>
+      <w:proofErr w:type="spellEnd"/>
+      <w:r>
+        <w:t xml:space="preserve"> higher when the sensory score is higher. Rotted </w:t>
       </w:r>
       <w:r>
         <w:t xml:space="preserve">meat </w:t>
@@ -794,8 +823,13 @@
     </w:p>
     <w:p>
       <w:r>
-        <w:t>We partition the data using the function createDataPartition</w:t>
-      </w:r>
+        <w:t xml:space="preserve">We partition the data using the function </w:t>
+      </w:r>
+      <w:proofErr w:type="spellStart"/>
+      <w:r>
+        <w:t>createDataPartition</w:t>
+      </w:r>
+      <w:proofErr w:type="spellEnd"/>
       <w:r>
         <w:t>, that ensure a balanced representation of our train and test sets.</w:t>
       </w:r>
@@ -838,7 +872,15 @@
         <w:t xml:space="preserve">To find the best model, </w:t>
       </w:r>
       <w:r>
-        <w:t>we test different methods of scaling (center, auto scale and range scale)</w:t>
+        <w:t>we test different methods of scaling (</w:t>
+      </w:r>
+      <w:proofErr w:type="spellStart"/>
+      <w:r>
+        <w:t>center</w:t>
+      </w:r>
+      <w:proofErr w:type="spellEnd"/>
+      <w:r>
+        <w:t>, auto scale and range scale)</w:t>
       </w:r>
       <w:r>
         <w:t>, for different values of k</w:t>
@@ -1013,10 +1055,18 @@
         <w:t>the previous model</w:t>
       </w:r>
       <w:r>
-        <w:t xml:space="preserve"> on 100 iterations</w:t>
-      </w:r>
-      <w:r>
-        <w:t>, and save the accuracies</w:t>
+        <w:t xml:space="preserve"> on 100 </w:t>
+      </w:r>
+      <w:proofErr w:type="gramStart"/>
+      <w:r>
+        <w:t>iterations</w:t>
+      </w:r>
+      <w:r>
+        <w:t>, and</w:t>
+      </w:r>
+      <w:proofErr w:type="gramEnd"/>
+      <w:r>
+        <w:t xml:space="preserve"> save the accuracies</w:t>
       </w:r>
       <w:r>
         <w:t xml:space="preserve"> values</w:t>
@@ -1045,13 +1095,29 @@
         <w:t xml:space="preserve">The process is repeated </w:t>
       </w:r>
       <w:r>
-        <w:t>for enose data</w:t>
+        <w:t xml:space="preserve">for </w:t>
+      </w:r>
+      <w:proofErr w:type="spellStart"/>
+      <w:r>
+        <w:t>enose</w:t>
+      </w:r>
+      <w:proofErr w:type="spellEnd"/>
+      <w:r>
+        <w:t xml:space="preserve"> data</w:t>
       </w:r>
       <w:r>
         <w:t>.</w:t>
       </w:r>
       <w:r>
-        <w:t xml:space="preserve"> The best accuracy is 1 for non scale data, k=3. This </w:t>
+        <w:t xml:space="preserve"> The best accuracy is 1 for </w:t>
+      </w:r>
+      <w:proofErr w:type="spellStart"/>
+      <w:r>
+        <w:t>non scale</w:t>
+      </w:r>
+      <w:proofErr w:type="spellEnd"/>
+      <w:r>
+        <w:t xml:space="preserve"> data, k=3. This </w:t>
       </w:r>
       <w:r>
         <w:t xml:space="preserve">indicates and overfitting. However, </w:t>
@@ -1060,7 +1126,15 @@
         <w:t>all the accuracies values are not equal to 1</w:t>
       </w:r>
       <w:r>
-        <w:t>. We reduce the number of train by changing the partition from 7:3</w:t>
+        <w:t xml:space="preserve">. We reduce the number of </w:t>
+      </w:r>
+      <w:proofErr w:type="gramStart"/>
+      <w:r>
+        <w:t>train</w:t>
+      </w:r>
+      <w:proofErr w:type="gramEnd"/>
+      <w:r>
+        <w:t xml:space="preserve"> by changing the partition from 7:3</w:t>
       </w:r>
       <w:r>
         <w:t xml:space="preserve"> to 5:5.</w:t>
@@ -1069,7 +1143,15 @@
         <w:t xml:space="preserve"> The accuracy is now 0.83 for k=6, without scaling and 0.88 for k=</w:t>
       </w:r>
       <w:r>
-        <w:t>8 with center scaling.</w:t>
+        <w:t xml:space="preserve">8 with </w:t>
+      </w:r>
+      <w:proofErr w:type="spellStart"/>
+      <w:r>
+        <w:t>center</w:t>
+      </w:r>
+      <w:proofErr w:type="spellEnd"/>
+      <w:r>
+        <w:t xml:space="preserve"> scaling.</w:t>
       </w:r>
       <w:r>
         <w:t xml:space="preserve"> </w:t>
@@ -1116,8 +1198,13 @@
         <w:t>We apply the</w:t>
       </w:r>
       <w:r>
-        <w:t xml:space="preserve"> svm-rd</w:t>
-      </w:r>
+        <w:t xml:space="preserve"> </w:t>
+      </w:r>
+      <w:proofErr w:type="spellStart"/>
+      <w:r>
+        <w:t>svm-rd</w:t>
+      </w:r>
+      <w:proofErr w:type="spellEnd"/>
       <w:r>
         <w:t xml:space="preserve"> classification method</w:t>
       </w:r>
@@ -1131,13 +1218,53 @@
         <w:t xml:space="preserve"> </w:t>
       </w:r>
       <w:r>
-        <w:t>'vanilladot', 'polydot', 'rbfdot', 'tanhdot'</w:t>
+        <w:t>'</w:t>
+      </w:r>
+      <w:proofErr w:type="spellStart"/>
+      <w:r>
+        <w:t>vanilladot</w:t>
+      </w:r>
+      <w:proofErr w:type="spellEnd"/>
+      <w:r>
+        <w:t>', '</w:t>
+      </w:r>
+      <w:proofErr w:type="spellStart"/>
+      <w:r>
+        <w:t>polydot</w:t>
+      </w:r>
+      <w:proofErr w:type="spellEnd"/>
+      <w:r>
+        <w:t>', '</w:t>
+      </w:r>
+      <w:proofErr w:type="spellStart"/>
+      <w:r>
+        <w:t>rbfdot</w:t>
+      </w:r>
+      <w:proofErr w:type="spellEnd"/>
+      <w:r>
+        <w:t>', '</w:t>
+      </w:r>
+      <w:proofErr w:type="spellStart"/>
+      <w:r>
+        <w:t>tanhdot</w:t>
+      </w:r>
+      <w:proofErr w:type="spellEnd"/>
+      <w:r>
+        <w:t>'</w:t>
       </w:r>
       <w:r>
         <w:t>.</w:t>
       </w:r>
       <w:r>
-        <w:t xml:space="preserve"> For HPLC, the best accuracy is 0.7, for the kernel rbfdot.</w:t>
+        <w:t xml:space="preserve"> For HPLC, the best accuracy is 0.7, for the kernel </w:t>
+      </w:r>
+      <w:proofErr w:type="spellStart"/>
+      <w:r>
+        <w:t>rbfdot</w:t>
+      </w:r>
+      <w:proofErr w:type="spellEnd"/>
+      <w:r>
+        <w:t>.</w:t>
       </w:r>
       <w:r>
         <w:t xml:space="preserve"> We chose this model for the training</w:t>
@@ -1157,8 +1284,13 @@
       <w:r>
         <w:t xml:space="preserve"> Concerning </w:t>
       </w:r>
-      <w:r>
-        <w:t>enose data, the</w:t>
+      <w:proofErr w:type="spellStart"/>
+      <w:r>
+        <w:t>enose</w:t>
+      </w:r>
+      <w:proofErr w:type="spellEnd"/>
+      <w:r>
+        <w:t xml:space="preserve"> data, the</w:t>
       </w:r>
       <w:r>
         <w:t xml:space="preserve"> best</w:t>
@@ -1167,8 +1299,13 @@
         <w:t xml:space="preserve"> accuracy value </w:t>
       </w:r>
       <w:r>
-        <w:t>is 0.9 for the same kernel rbfdot</w:t>
-      </w:r>
+        <w:t xml:space="preserve">is 0.9 for the same kernel </w:t>
+      </w:r>
+      <w:proofErr w:type="spellStart"/>
+      <w:r>
+        <w:t>rbfdot</w:t>
+      </w:r>
+      <w:proofErr w:type="spellEnd"/>
       <w:r>
         <w:t>. This accuracy is again very high</w:t>
       </w:r>
@@ -1196,7 +1333,15 @@
     </w:p>
     <w:p>
       <w:r>
-        <w:t>For random forest classification, we first define the taskwith which we work</w:t>
+        <w:t xml:space="preserve">For random forest classification, we first define the </w:t>
+      </w:r>
+      <w:proofErr w:type="spellStart"/>
+      <w:r>
+        <w:t>taskwith</w:t>
+      </w:r>
+      <w:proofErr w:type="spellEnd"/>
+      <w:r>
+        <w:t xml:space="preserve"> which we work</w:t>
       </w:r>
       <w:r>
         <w:t>, with the predictor “sensory</w:t>
@@ -1211,7 +1356,15 @@
         <w:t xml:space="preserve"> </w:t>
       </w:r>
       <w:r>
-        <w:t xml:space="preserve">The hypoparameters </w:t>
+        <w:t xml:space="preserve">The </w:t>
+      </w:r>
+      <w:proofErr w:type="spellStart"/>
+      <w:r>
+        <w:t>hypoparameters</w:t>
+      </w:r>
+      <w:proofErr w:type="spellEnd"/>
+      <w:r>
+        <w:t xml:space="preserve"> </w:t>
       </w:r>
       <w:r>
         <w:t>that be optimise are the following</w:t>
@@ -1223,13 +1376,29 @@
         <w:t xml:space="preserve"> </w:t>
       </w:r>
       <w:r>
-        <w:t>"ntree"</w:t>
+        <w:t>"</w:t>
+      </w:r>
+      <w:proofErr w:type="spellStart"/>
+      <w:r>
+        <w:t>ntree</w:t>
+      </w:r>
+      <w:proofErr w:type="spellEnd"/>
+      <w:r>
+        <w:t>"</w:t>
       </w:r>
       <w:r>
         <w:t xml:space="preserve">, </w:t>
       </w:r>
       <w:r>
-        <w:t>"mtry"</w:t>
+        <w:t>"</w:t>
+      </w:r>
+      <w:proofErr w:type="spellStart"/>
+      <w:r>
+        <w:t>mtry</w:t>
+      </w:r>
+      <w:proofErr w:type="spellEnd"/>
+      <w:r>
+        <w:t>"</w:t>
       </w:r>
       <w:r>
         <w:t xml:space="preserve">, </w:t>
@@ -1240,8 +1409,13 @@
       <w:r>
         <w:t>, “</w:t>
       </w:r>
-      <w:r>
-        <w:t>classwt"</w:t>
+      <w:proofErr w:type="spellStart"/>
+      <w:r>
+        <w:t>classwt</w:t>
+      </w:r>
+      <w:proofErr w:type="spellEnd"/>
+      <w:r>
+        <w:t>"</w:t>
       </w:r>
       <w:r>
         <w:t xml:space="preserve">, </w:t>
@@ -1253,7 +1427,15 @@
         <w:t xml:space="preserve">  </w:t>
       </w:r>
       <w:r>
-        <w:t>We chose to tune ntree which is the number of trees in the forest</w:t>
+        <w:t xml:space="preserve">We chose to tune </w:t>
+      </w:r>
+      <w:proofErr w:type="spellStart"/>
+      <w:r>
+        <w:t>ntree</w:t>
+      </w:r>
+      <w:proofErr w:type="spellEnd"/>
+      <w:r>
+        <w:t xml:space="preserve"> which is the number of trees in the forest</w:t>
       </w:r>
       <w:r>
         <w:t>;</w:t>
@@ -1261,18 +1443,60 @@
       <w:r>
         <w:t xml:space="preserve"> </w:t>
       </w:r>
-      <w:r>
-        <w:t>mtry, the number of features to sample at each node; maxnodes, the maximal number of leaves; nodesize, the minimum number of cases authorised in a terminal node (leaf).</w:t>
-      </w:r>
-      <w:r>
-        <w:t xml:space="preserve"> We define the lower and upper values ofr the hyperparameters in a dedicated space (with the lrn function)</w:t>
+      <w:proofErr w:type="spellStart"/>
+      <w:r>
+        <w:t>mtry</w:t>
+      </w:r>
+      <w:proofErr w:type="spellEnd"/>
+      <w:r>
+        <w:t xml:space="preserve">, the number of features to sample at each node; </w:t>
+      </w:r>
+      <w:proofErr w:type="spellStart"/>
+      <w:r>
+        <w:t>maxnodes</w:t>
+      </w:r>
+      <w:proofErr w:type="spellEnd"/>
+      <w:r>
+        <w:t xml:space="preserve">, the maximal number of leaves; </w:t>
+      </w:r>
+      <w:proofErr w:type="spellStart"/>
+      <w:r>
+        <w:t>nodesize</w:t>
+      </w:r>
+      <w:proofErr w:type="spellEnd"/>
+      <w:r>
+        <w:t>, the minimum number of cases authorised in a terminal node (leaf).</w:t>
+      </w:r>
+      <w:r>
+        <w:t xml:space="preserve"> We define the lower and upper values </w:t>
+      </w:r>
+      <w:proofErr w:type="spellStart"/>
+      <w:r>
+        <w:t>ofr</w:t>
+      </w:r>
+      <w:proofErr w:type="spellEnd"/>
+      <w:r>
+        <w:t xml:space="preserve"> the hyperparameters in a dedicated space (with the </w:t>
+      </w:r>
+      <w:proofErr w:type="spellStart"/>
+      <w:r>
+        <w:t>lrn</w:t>
+      </w:r>
+      <w:proofErr w:type="spellEnd"/>
+      <w:r>
+        <w:t xml:space="preserve"> function)</w:t>
       </w:r>
       <w:r>
         <w:t xml:space="preserve">. </w:t>
       </w:r>
       <w:r>
-        <w:t>The number of features randomly sample at every nodes</w:t>
-      </w:r>
+        <w:t xml:space="preserve">The number of features randomly sample at every </w:t>
+      </w:r>
+      <w:proofErr w:type="gramStart"/>
+      <w:r>
+        <w:t>nodes</w:t>
+      </w:r>
+      <w:proofErr w:type="gramEnd"/>
       <w:r>
         <w:t xml:space="preserve"> is lesser than the number of features</w:t>
       </w:r>
@@ -1280,10 +1504,23 @@
         <w:t xml:space="preserve"> but still large so trends of the data are analysed.</w:t>
       </w:r>
       <w:r>
-        <w:t xml:space="preserve"> The nodesize </w:t>
-      </w:r>
-      <w:r>
-        <w:t xml:space="preserve">has to be small enough to avoid having a tree that is too </w:t>
+        <w:t xml:space="preserve"> The </w:t>
+      </w:r>
+      <w:proofErr w:type="spellStart"/>
+      <w:r>
+        <w:t>nodesize</w:t>
+      </w:r>
+      <w:proofErr w:type="spellEnd"/>
+      <w:r>
+        <w:t xml:space="preserve"> </w:t>
+      </w:r>
+      <w:proofErr w:type="gramStart"/>
+      <w:r>
+        <w:t>has to</w:t>
+      </w:r>
+      <w:proofErr w:type="gramEnd"/>
+      <w:r>
+        <w:t xml:space="preserve"> be small enough to avoid having a tree that is too </w:t>
       </w:r>
       <w:r>
         <w:t>big, but large enough to avoid underfitting.</w:t>
@@ -1499,7 +1736,15 @@
     </w:p>
     <w:p>
       <w:r>
-        <w:t>We repeat the exact same steps for enose data set.</w:t>
+        <w:t xml:space="preserve">We repeat the exact same steps for </w:t>
+      </w:r>
+      <w:proofErr w:type="spellStart"/>
+      <w:r>
+        <w:t>enose</w:t>
+      </w:r>
+      <w:proofErr w:type="spellEnd"/>
+      <w:r>
+        <w:t xml:space="preserve"> data set.</w:t>
       </w:r>
       <w:r>
         <w:t xml:space="preserve"> We set the maximal number of</w:t>
@@ -1511,7 +1756,15 @@
         <w:t xml:space="preserve">to sample </w:t>
       </w:r>
       <w:r>
-        <w:t>for each node to 8 since enose has 8 sensors.</w:t>
+        <w:t xml:space="preserve">for each node to 8 since </w:t>
+      </w:r>
+      <w:proofErr w:type="spellStart"/>
+      <w:r>
+        <w:t>enose</w:t>
+      </w:r>
+      <w:proofErr w:type="spellEnd"/>
+      <w:r>
+        <w:t xml:space="preserve"> has 8 sensors.</w:t>
       </w:r>
       <w:r>
         <w:t xml:space="preserve"> The best model has 200 trees, 2 features </w:t>
@@ -1553,7 +1806,15 @@
         </w:r>
       </w:fldSimple>
       <w:r>
-        <w:t xml:space="preserve"> Confusion matrix for one iteration for tunned model, enose data</w:t>
+        <w:t xml:space="preserve"> Confusion matrix for one iteration for tunned model, </w:t>
+      </w:r>
+      <w:proofErr w:type="spellStart"/>
+      <w:r>
+        <w:t>enose</w:t>
+      </w:r>
+      <w:proofErr w:type="spellEnd"/>
+      <w:r>
+        <w:t xml:space="preserve"> data</w:t>
       </w:r>
     </w:p>
     <w:p>
@@ -1685,7 +1946,15 @@
         <w:t>We calculated cumulative mean accuracies for every dataset and classification method</w:t>
       </w:r>
       <w:r>
-        <w:t xml:space="preserve"> and create a plot for each dataset (enose of HPLC).</w:t>
+        <w:t xml:space="preserve"> and create a plot for each dataset (</w:t>
+      </w:r>
+      <w:proofErr w:type="spellStart"/>
+      <w:r>
+        <w:t>enose</w:t>
+      </w:r>
+      <w:proofErr w:type="spellEnd"/>
+      <w:r>
+        <w:t xml:space="preserve"> of HPLC).</w:t>
       </w:r>
     </w:p>
     <w:p>
@@ -1741,14 +2010,58 @@
     </w:p>
     <w:p>
       <w:r>
+        <w:rPr>
+          <w:b/>
+          <w:bCs/>
+        </w:rPr>
         <w:lastRenderedPageBreak/>
-        <w:t xml:space="preserve">For enose data, </w:t>
-      </w:r>
-      <w:r>
-        <w:t>knn has the higher cumulative mean accuracy. It is very high for a few iterations, then drops and get higher again.</w:t>
-      </w:r>
-      <w:r>
-        <w:t xml:space="preserve"> Svm has a very similar pattern. Random forest has a very poor mean accuracy at the beginning, but it gets higher with more iterations.</w:t>
+        <w:t xml:space="preserve">For </w:t>
+      </w:r>
+      <w:proofErr w:type="spellStart"/>
+      <w:r>
+        <w:rPr>
+          <w:b/>
+          <w:bCs/>
+        </w:rPr>
+        <w:t>enose</w:t>
+      </w:r>
+      <w:proofErr w:type="spellEnd"/>
+      <w:r>
+        <w:rPr>
+          <w:b/>
+          <w:bCs/>
+        </w:rPr>
+        <w:t xml:space="preserve"> data, </w:t>
+      </w:r>
+      <w:proofErr w:type="spellStart"/>
+      <w:r>
+        <w:rPr>
+          <w:b/>
+          <w:bCs/>
+        </w:rPr>
+        <w:t>knn</w:t>
+      </w:r>
+      <w:proofErr w:type="spellEnd"/>
+      <w:r>
+        <w:rPr>
+          <w:b/>
+          <w:bCs/>
+        </w:rPr>
+        <w:t xml:space="preserve"> has the higher cumulative mean accuracy</w:t>
+      </w:r>
+      <w:r>
+        <w:t>. It is very high for a few iterations, then drops and get higher again.</w:t>
+      </w:r>
+      <w:r>
+        <w:t xml:space="preserve"> </w:t>
+      </w:r>
+      <w:proofErr w:type="spellStart"/>
+      <w:r>
+        <w:t>Svm</w:t>
+      </w:r>
+      <w:proofErr w:type="spellEnd"/>
+      <w:r>
+        <w:t xml:space="preserve"> has a very similar pattern. Random forest has a very poor mean accuracy at the beginning, but it gets higher with more iterations.</w:t>
       </w:r>
     </w:p>
     <w:p>
@@ -1804,13 +2117,29 @@
     </w:p>
     <w:p>
       <w:r>
+        <w:rPr>
+          <w:b/>
+          <w:bCs/>
+        </w:rPr>
         <w:t xml:space="preserve">For HPLC data, </w:t>
       </w:r>
       <w:r>
+        <w:rPr>
+          <w:b/>
+          <w:bCs/>
+        </w:rPr>
         <w:t>random forest has the higher cumulative mean</w:t>
       </w:r>
       <w:r>
-        <w:t>. Knn is very high for a few iterations, but it drops rapidly to</w:t>
+        <w:t xml:space="preserve">. </w:t>
+      </w:r>
+      <w:proofErr w:type="spellStart"/>
+      <w:r>
+        <w:t>Knn</w:t>
+      </w:r>
+      <w:proofErr w:type="spellEnd"/>
+      <w:r>
+        <w:t xml:space="preserve"> is very high for a few iterations, but it drops rapidly to</w:t>
       </w:r>
       <w:r>
         <w:t xml:space="preserve"> approximatively</w:t>
@@ -1818,6 +2147,15 @@
       <w:r>
         <w:t xml:space="preserve"> 0.7 accuracy.</w:t>
       </w:r>
+    </w:p>
+    <w:p>
+      <w:pPr>
+        <w:pStyle w:val="ListParagraph"/>
+        <w:numPr>
+          <w:ilvl w:val="0"/>
+          <w:numId w:val="2"/>
+        </w:numPr>
+      </w:pPr>
     </w:p>
     <w:sectPr>
       <w:headerReference w:type="default" r:id="rId22"/>

</xml_diff>

<commit_message>
classification question 3 finished
</commit_message>
<xml_diff>
--- a/Report_MSchmit_s388143.docx
+++ b/Report_MSchmit_s388143.docx
@@ -171,13 +171,8 @@
           <w:numId w:val="1"/>
         </w:numPr>
       </w:pPr>
-      <w:proofErr w:type="spellStart"/>
-      <w:r>
-        <w:t>Enose</w:t>
-      </w:r>
-      <w:proofErr w:type="spellEnd"/>
-      <w:r>
-        <w:t xml:space="preserve"> </w:t>
+      <w:r>
+        <w:t xml:space="preserve">Enose </w:t>
       </w:r>
       <w:r>
         <w:t>samples are separated by their sensory scores.</w:t>
@@ -231,15 +226,7 @@
         </w:r>
       </w:fldSimple>
       <w:r>
-        <w:t xml:space="preserve"> PCA scatter plots of </w:t>
-      </w:r>
-      <w:proofErr w:type="spellStart"/>
-      <w:r>
-        <w:t>enose</w:t>
-      </w:r>
-      <w:proofErr w:type="spellEnd"/>
-      <w:r>
-        <w:t xml:space="preserve"> and HPLC grouped by sensors class</w:t>
+        <w:t xml:space="preserve"> PCA scatter plots of enose and HPLC grouped by sensors class</w:t>
       </w:r>
     </w:p>
     <w:tbl>
@@ -408,15 +395,7 @@
         <w:t>T</w:t>
       </w:r>
       <w:r>
-        <w:t xml:space="preserve">he previous outlier for </w:t>
-      </w:r>
-      <w:proofErr w:type="spellStart"/>
-      <w:r>
-        <w:t>enose</w:t>
-      </w:r>
-      <w:proofErr w:type="spellEnd"/>
-      <w:r>
-        <w:t xml:space="preserve"> (</w:t>
+        <w:t>he previous outlier for enose (</w:t>
       </w:r>
       <w:r>
         <w:t>10F9</w:t>
@@ -727,15 +706,7 @@
         <w:t xml:space="preserve">The </w:t>
       </w:r>
       <w:r>
-        <w:t xml:space="preserve">number of bacteria is for both types TVC and </w:t>
-      </w:r>
-      <w:proofErr w:type="spellStart"/>
-      <w:r>
-        <w:t>Pseudomonias</w:t>
-      </w:r>
-      <w:proofErr w:type="spellEnd"/>
-      <w:r>
-        <w:t xml:space="preserve"> higher when the sensory score is higher. Rotted </w:t>
+        <w:t xml:space="preserve">number of bacteria is for both types TVC and Pseudomonias higher when the sensory score is higher. Rotted </w:t>
       </w:r>
       <w:r>
         <w:t xml:space="preserve">meat </w:t>
@@ -823,13 +794,8 @@
     </w:p>
     <w:p>
       <w:r>
-        <w:t xml:space="preserve">We partition the data using the function </w:t>
-      </w:r>
-      <w:proofErr w:type="spellStart"/>
-      <w:r>
-        <w:t>createDataPartition</w:t>
-      </w:r>
-      <w:proofErr w:type="spellEnd"/>
+        <w:t>We partition the data using the function createDataPartition</w:t>
+      </w:r>
       <w:r>
         <w:t>, that ensure a balanced representation of our train and test sets.</w:t>
       </w:r>
@@ -872,15 +838,7 @@
         <w:t xml:space="preserve">To find the best model, </w:t>
       </w:r>
       <w:r>
-        <w:t>we test different methods of scaling (</w:t>
-      </w:r>
-      <w:proofErr w:type="spellStart"/>
-      <w:r>
-        <w:t>center</w:t>
-      </w:r>
-      <w:proofErr w:type="spellEnd"/>
-      <w:r>
-        <w:t>, auto scale and range scale)</w:t>
+        <w:t>we test different methods of scaling (center, auto scale and range scale)</w:t>
       </w:r>
       <w:r>
         <w:t>, for different values of k</w:t>
@@ -1055,18 +1013,10 @@
         <w:t>the previous model</w:t>
       </w:r>
       <w:r>
-        <w:t xml:space="preserve"> on 100 </w:t>
-      </w:r>
-      <w:proofErr w:type="gramStart"/>
-      <w:r>
-        <w:t>iterations</w:t>
-      </w:r>
-      <w:r>
-        <w:t>, and</w:t>
-      </w:r>
-      <w:proofErr w:type="gramEnd"/>
-      <w:r>
-        <w:t xml:space="preserve"> save the accuracies</w:t>
+        <w:t xml:space="preserve"> on 100 iterations</w:t>
+      </w:r>
+      <w:r>
+        <w:t>, and save the accuracies</w:t>
       </w:r>
       <w:r>
         <w:t xml:space="preserve"> values</w:t>
@@ -1095,29 +1045,13 @@
         <w:t xml:space="preserve">The process is repeated </w:t>
       </w:r>
       <w:r>
-        <w:t xml:space="preserve">for </w:t>
-      </w:r>
-      <w:proofErr w:type="spellStart"/>
-      <w:r>
-        <w:t>enose</w:t>
-      </w:r>
-      <w:proofErr w:type="spellEnd"/>
-      <w:r>
-        <w:t xml:space="preserve"> data</w:t>
+        <w:t>for enose data</w:t>
       </w:r>
       <w:r>
         <w:t>.</w:t>
       </w:r>
       <w:r>
-        <w:t xml:space="preserve"> The best accuracy is 1 for </w:t>
-      </w:r>
-      <w:proofErr w:type="spellStart"/>
-      <w:r>
-        <w:t>non scale</w:t>
-      </w:r>
-      <w:proofErr w:type="spellEnd"/>
-      <w:r>
-        <w:t xml:space="preserve"> data, k=3. This </w:t>
+        <w:t xml:space="preserve"> The best accuracy is 1 for non scale data, k=3. This </w:t>
       </w:r>
       <w:r>
         <w:t xml:space="preserve">indicates and overfitting. However, </w:t>
@@ -1126,15 +1060,7 @@
         <w:t>all the accuracies values are not equal to 1</w:t>
       </w:r>
       <w:r>
-        <w:t xml:space="preserve">. We reduce the number of </w:t>
-      </w:r>
-      <w:proofErr w:type="gramStart"/>
-      <w:r>
-        <w:t>train</w:t>
-      </w:r>
-      <w:proofErr w:type="gramEnd"/>
-      <w:r>
-        <w:t xml:space="preserve"> by changing the partition from 7:3</w:t>
+        <w:t>. We reduce the number of train by changing the partition from 7:3</w:t>
       </w:r>
       <w:r>
         <w:t xml:space="preserve"> to 5:5.</w:t>
@@ -1143,15 +1069,7 @@
         <w:t xml:space="preserve"> The accuracy is now 0.83 for k=6, without scaling and 0.88 for k=</w:t>
       </w:r>
       <w:r>
-        <w:t xml:space="preserve">8 with </w:t>
-      </w:r>
-      <w:proofErr w:type="spellStart"/>
-      <w:r>
-        <w:t>center</w:t>
-      </w:r>
-      <w:proofErr w:type="spellEnd"/>
-      <w:r>
-        <w:t xml:space="preserve"> scaling.</w:t>
+        <w:t>8 with center scaling.</w:t>
       </w:r>
       <w:r>
         <w:t xml:space="preserve"> </w:t>
@@ -1198,305 +1116,163 @@
         <w:t>We apply the</w:t>
       </w:r>
       <w:r>
+        <w:t xml:space="preserve"> svm-rd</w:t>
+      </w:r>
+      <w:r>
+        <w:t xml:space="preserve"> classification method</w:t>
+      </w:r>
+      <w:r>
+        <w:t xml:space="preserve"> to both data sets</w:t>
+      </w:r>
+      <w:r>
+        <w:t>, trying different kernels:</w:t>
+      </w:r>
+      <w:r>
         <w:t xml:space="preserve"> </w:t>
       </w:r>
-      <w:proofErr w:type="spellStart"/>
-      <w:r>
-        <w:t>svm-rd</w:t>
-      </w:r>
-      <w:proofErr w:type="spellEnd"/>
-      <w:r>
-        <w:t xml:space="preserve"> classification method</w:t>
-      </w:r>
-      <w:r>
-        <w:t xml:space="preserve"> to both data sets</w:t>
-      </w:r>
-      <w:r>
-        <w:t>, trying different kernels:</w:t>
+      <w:r>
+        <w:t>'vanilladot', 'polydot', 'rbfdot', 'tanhdot'</w:t>
+      </w:r>
+      <w:r>
+        <w:t>.</w:t>
+      </w:r>
+      <w:r>
+        <w:t xml:space="preserve"> For HPLC, the best accuracy is 0.7, for the kernel rbfdot.</w:t>
+      </w:r>
+      <w:r>
+        <w:t xml:space="preserve"> We chose this model for the training</w:t>
+      </w:r>
+      <w:r>
+        <w:t xml:space="preserve"> with 100 iterations.</w:t>
+      </w:r>
+      <w:r>
+        <w:t xml:space="preserve"> The mean accuracy for all the iteration is </w:t>
+      </w:r>
+      <w:r>
+        <w:t>0.789</w:t>
+      </w:r>
+      <w:r>
+        <w:t>.</w:t>
+      </w:r>
+      <w:r>
+        <w:t xml:space="preserve"> Concerning </w:t>
+      </w:r>
+      <w:r>
+        <w:t>enose data, the</w:t>
+      </w:r>
+      <w:r>
+        <w:t xml:space="preserve"> best</w:t>
+      </w:r>
+      <w:r>
+        <w:t xml:space="preserve"> accuracy value </w:t>
+      </w:r>
+      <w:r>
+        <w:t>is 0.9 for the same kernel rbfdot</w:t>
+      </w:r>
+      <w:r>
+        <w:t>. This accuracy is again very high</w:t>
+      </w:r>
+      <w:r>
+        <w:t xml:space="preserve">. For 100 iterations, </w:t>
+      </w:r>
+      <w:r>
+        <w:t xml:space="preserve">the </w:t>
+      </w:r>
+      <w:r>
+        <w:t xml:space="preserve">cumulative </w:t>
+      </w:r>
+      <w:r>
+        <w:t>mean accuracy is</w:t>
       </w:r>
       <w:r>
         <w:t xml:space="preserve"> </w:t>
       </w:r>
       <w:r>
-        <w:t>'</w:t>
-      </w:r>
-      <w:proofErr w:type="spellStart"/>
-      <w:r>
-        <w:t>vanilladot</w:t>
-      </w:r>
-      <w:proofErr w:type="spellEnd"/>
-      <w:r>
-        <w:t>', '</w:t>
-      </w:r>
-      <w:proofErr w:type="spellStart"/>
-      <w:r>
-        <w:t>polydot</w:t>
-      </w:r>
-      <w:proofErr w:type="spellEnd"/>
-      <w:r>
-        <w:t>', '</w:t>
-      </w:r>
-      <w:proofErr w:type="spellStart"/>
-      <w:r>
-        <w:t>rbfdot</w:t>
-      </w:r>
-      <w:proofErr w:type="spellEnd"/>
-      <w:r>
-        <w:t>', '</w:t>
-      </w:r>
-      <w:proofErr w:type="spellStart"/>
-      <w:r>
-        <w:t>tanhdot</w:t>
-      </w:r>
-      <w:proofErr w:type="spellEnd"/>
-      <w:r>
-        <w:t>'</w:t>
+        <w:t>0.789, too</w:t>
       </w:r>
       <w:r>
         <w:t>.</w:t>
       </w:r>
-      <w:r>
-        <w:t xml:space="preserve"> For HPLC, the best accuracy is 0.7, for the kernel </w:t>
-      </w:r>
-      <w:proofErr w:type="spellStart"/>
-      <w:r>
-        <w:t>rbfdot</w:t>
-      </w:r>
-      <w:proofErr w:type="spellEnd"/>
-      <w:r>
-        <w:t>.</w:t>
-      </w:r>
-      <w:r>
-        <w:t xml:space="preserve"> We chose this model for the training</w:t>
-      </w:r>
-      <w:r>
-        <w:t xml:space="preserve"> with 100 iterations.</w:t>
-      </w:r>
-      <w:r>
-        <w:t xml:space="preserve"> The mean accuracy for all the iteration is </w:t>
-      </w:r>
-      <w:r>
-        <w:t>0.789</w:t>
-      </w:r>
-      <w:r>
-        <w:t>.</w:t>
-      </w:r>
-      <w:r>
-        <w:t xml:space="preserve"> Concerning </w:t>
-      </w:r>
-      <w:proofErr w:type="spellStart"/>
-      <w:r>
-        <w:t>enose</w:t>
-      </w:r>
-      <w:proofErr w:type="spellEnd"/>
-      <w:r>
-        <w:t xml:space="preserve"> data, the</w:t>
-      </w:r>
-      <w:r>
-        <w:t xml:space="preserve"> best</w:t>
-      </w:r>
-      <w:r>
-        <w:t xml:space="preserve"> accuracy value </w:t>
-      </w:r>
-      <w:r>
-        <w:t xml:space="preserve">is 0.9 for the same kernel </w:t>
-      </w:r>
-      <w:proofErr w:type="spellStart"/>
-      <w:r>
-        <w:t>rbfdot</w:t>
-      </w:r>
-      <w:proofErr w:type="spellEnd"/>
-      <w:r>
-        <w:t>. This accuracy is again very high</w:t>
-      </w:r>
-      <w:r>
-        <w:t xml:space="preserve">. For 100 iterations, </w:t>
-      </w:r>
-      <w:r>
-        <w:t xml:space="preserve">the </w:t>
-      </w:r>
-      <w:r>
-        <w:t xml:space="preserve">cumulative </w:t>
-      </w:r>
-      <w:r>
-        <w:t>mean accuracy is</w:t>
+    </w:p>
+    <w:p>
+      <w:r>
+        <w:t>For random forest classification, we first define the taskwith which we work</w:t>
+      </w:r>
+      <w:r>
+        <w:t>, with the predictor “sensory</w:t>
+      </w:r>
+      <w:r>
+        <w:t xml:space="preserve">. We inspect the frequency of the class and </w:t>
+      </w:r>
+      <w:r>
+        <w:t>set the learner to random forest.</w:t>
       </w:r>
       <w:r>
         <w:t xml:space="preserve"> </w:t>
       </w:r>
       <w:r>
-        <w:t>0.789, too</w:t>
-      </w:r>
-      <w:r>
-        <w:t>.</w:t>
-      </w:r>
-    </w:p>
-    <w:p>
-      <w:r>
-        <w:t xml:space="preserve">For random forest classification, we first define the </w:t>
-      </w:r>
-      <w:proofErr w:type="spellStart"/>
-      <w:r>
-        <w:t>taskwith</w:t>
-      </w:r>
-      <w:proofErr w:type="spellEnd"/>
-      <w:r>
-        <w:t xml:space="preserve"> which we work</w:t>
-      </w:r>
-      <w:r>
-        <w:t>, with the predictor “sensory</w:t>
-      </w:r>
-      <w:r>
-        <w:t xml:space="preserve">. We inspect the frequency of the class and </w:t>
-      </w:r>
-      <w:r>
-        <w:t>set the learner to random forest.</w:t>
+        <w:t xml:space="preserve">The hypoparameters </w:t>
+      </w:r>
+      <w:r>
+        <w:t>that be optimise are the following</w:t>
+      </w:r>
+      <w:r>
+        <w:t>:</w:t>
       </w:r>
       <w:r>
         <w:t xml:space="preserve"> </w:t>
       </w:r>
       <w:r>
-        <w:t xml:space="preserve">The </w:t>
-      </w:r>
-      <w:proofErr w:type="spellStart"/>
-      <w:r>
-        <w:t>hypoparameters</w:t>
-      </w:r>
-      <w:proofErr w:type="spellEnd"/>
+        <w:t>"ntree"</w:t>
+      </w:r>
+      <w:r>
+        <w:t xml:space="preserve">, </w:t>
+      </w:r>
+      <w:r>
+        <w:t>"mtry"</w:t>
+      </w:r>
+      <w:r>
+        <w:t xml:space="preserve">, </w:t>
+      </w:r>
+      <w:r>
+        <w:t>"replace"</w:t>
+      </w:r>
+      <w:r>
+        <w:t>, “</w:t>
+      </w:r>
+      <w:r>
+        <w:t>classwt"</w:t>
+      </w:r>
+      <w:r>
+        <w:t xml:space="preserve">, </w:t>
+      </w:r>
+      <w:r>
+        <w:t>etc.</w:t>
+      </w:r>
+      <w:r>
+        <w:t xml:space="preserve">  </w:t>
+      </w:r>
+      <w:r>
+        <w:t>We chose to tune ntree which is the number of trees in the forest</w:t>
+      </w:r>
+      <w:r>
+        <w:t>;</w:t>
+      </w:r>
       <w:r>
         <w:t xml:space="preserve"> </w:t>
       </w:r>
       <w:r>
-        <w:t>that be optimise are the following</w:t>
-      </w:r>
-      <w:r>
-        <w:t>:</w:t>
-      </w:r>
-      <w:r>
-        <w:t xml:space="preserve"> </w:t>
-      </w:r>
-      <w:r>
-        <w:t>"</w:t>
-      </w:r>
-      <w:proofErr w:type="spellStart"/>
-      <w:r>
-        <w:t>ntree</w:t>
-      </w:r>
-      <w:proofErr w:type="spellEnd"/>
-      <w:r>
-        <w:t>"</w:t>
-      </w:r>
-      <w:r>
-        <w:t xml:space="preserve">, </w:t>
-      </w:r>
-      <w:r>
-        <w:t>"</w:t>
-      </w:r>
-      <w:proofErr w:type="spellStart"/>
-      <w:r>
-        <w:t>mtry</w:t>
-      </w:r>
-      <w:proofErr w:type="spellEnd"/>
-      <w:r>
-        <w:t>"</w:t>
-      </w:r>
-      <w:r>
-        <w:t xml:space="preserve">, </w:t>
-      </w:r>
-      <w:r>
-        <w:t>"replace"</w:t>
-      </w:r>
-      <w:r>
-        <w:t>, “</w:t>
-      </w:r>
-      <w:proofErr w:type="spellStart"/>
-      <w:r>
-        <w:t>classwt</w:t>
-      </w:r>
-      <w:proofErr w:type="spellEnd"/>
-      <w:r>
-        <w:t>"</w:t>
-      </w:r>
-      <w:r>
-        <w:t xml:space="preserve">, </w:t>
-      </w:r>
-      <w:r>
-        <w:t>etc.</w:t>
-      </w:r>
-      <w:r>
-        <w:t xml:space="preserve">  </w:t>
-      </w:r>
-      <w:r>
-        <w:t xml:space="preserve">We chose to tune </w:t>
-      </w:r>
-      <w:proofErr w:type="spellStart"/>
-      <w:r>
-        <w:t>ntree</w:t>
-      </w:r>
-      <w:proofErr w:type="spellEnd"/>
-      <w:r>
-        <w:t xml:space="preserve"> which is the number of trees in the forest</w:t>
-      </w:r>
-      <w:r>
-        <w:t>;</w:t>
-      </w:r>
-      <w:r>
-        <w:t xml:space="preserve"> </w:t>
-      </w:r>
-      <w:proofErr w:type="spellStart"/>
-      <w:r>
-        <w:t>mtry</w:t>
-      </w:r>
-      <w:proofErr w:type="spellEnd"/>
-      <w:r>
-        <w:t xml:space="preserve">, the number of features to sample at each node; </w:t>
-      </w:r>
-      <w:proofErr w:type="spellStart"/>
-      <w:r>
-        <w:t>maxnodes</w:t>
-      </w:r>
-      <w:proofErr w:type="spellEnd"/>
-      <w:r>
-        <w:t xml:space="preserve">, the maximal number of leaves; </w:t>
-      </w:r>
-      <w:proofErr w:type="spellStart"/>
-      <w:r>
-        <w:t>nodesize</w:t>
-      </w:r>
-      <w:proofErr w:type="spellEnd"/>
-      <w:r>
-        <w:t>, the minimum number of cases authorised in a terminal node (leaf).</w:t>
-      </w:r>
-      <w:r>
-        <w:t xml:space="preserve"> We define the lower and upper values </w:t>
-      </w:r>
-      <w:proofErr w:type="spellStart"/>
-      <w:r>
-        <w:t>ofr</w:t>
-      </w:r>
-      <w:proofErr w:type="spellEnd"/>
-      <w:r>
-        <w:t xml:space="preserve"> the hyperparameters in a dedicated space (with the </w:t>
-      </w:r>
-      <w:proofErr w:type="spellStart"/>
-      <w:r>
-        <w:t>lrn</w:t>
-      </w:r>
-      <w:proofErr w:type="spellEnd"/>
-      <w:r>
-        <w:t xml:space="preserve"> function)</w:t>
+        <w:t>mtry, the number of features to sample at each node; maxnodes, the maximal number of leaves; nodesize, the minimum number of cases authorised in a terminal node (leaf).</w:t>
+      </w:r>
+      <w:r>
+        <w:t xml:space="preserve"> We define the lower and upper values ofr the hyperparameters in a dedicated space (with the lrn function)</w:t>
       </w:r>
       <w:r>
         <w:t xml:space="preserve">. </w:t>
       </w:r>
       <w:r>
-        <w:t xml:space="preserve">The number of features randomly sample at every </w:t>
-      </w:r>
-      <w:proofErr w:type="gramStart"/>
-      <w:r>
-        <w:t>nodes</w:t>
-      </w:r>
-      <w:proofErr w:type="gramEnd"/>
+        <w:t>The number of features randomly sample at every nodes</w:t>
+      </w:r>
       <w:r>
         <w:t xml:space="preserve"> is lesser than the number of features</w:t>
       </w:r>
@@ -1504,23 +1280,10 @@
         <w:t xml:space="preserve"> but still large so trends of the data are analysed.</w:t>
       </w:r>
       <w:r>
-        <w:t xml:space="preserve"> The </w:t>
-      </w:r>
-      <w:proofErr w:type="spellStart"/>
-      <w:r>
-        <w:t>nodesize</w:t>
-      </w:r>
-      <w:proofErr w:type="spellEnd"/>
-      <w:r>
-        <w:t xml:space="preserve"> </w:t>
-      </w:r>
-      <w:proofErr w:type="gramStart"/>
-      <w:r>
-        <w:t>has to</w:t>
-      </w:r>
-      <w:proofErr w:type="gramEnd"/>
-      <w:r>
-        <w:t xml:space="preserve"> be small enough to avoid having a tree that is too </w:t>
+        <w:t xml:space="preserve"> The nodesize </w:t>
+      </w:r>
+      <w:r>
+        <w:t xml:space="preserve">has to be small enough to avoid having a tree that is too </w:t>
       </w:r>
       <w:r>
         <w:t>big, but large enough to avoid underfitting.</w:t>
@@ -1736,15 +1499,7 @@
     </w:p>
     <w:p>
       <w:r>
-        <w:t xml:space="preserve">We repeat the exact same steps for </w:t>
-      </w:r>
-      <w:proofErr w:type="spellStart"/>
-      <w:r>
-        <w:t>enose</w:t>
-      </w:r>
-      <w:proofErr w:type="spellEnd"/>
-      <w:r>
-        <w:t xml:space="preserve"> data set.</w:t>
+        <w:t>We repeat the exact same steps for enose data set.</w:t>
       </w:r>
       <w:r>
         <w:t xml:space="preserve"> We set the maximal number of</w:t>
@@ -1756,15 +1511,7 @@
         <w:t xml:space="preserve">to sample </w:t>
       </w:r>
       <w:r>
-        <w:t xml:space="preserve">for each node to 8 since </w:t>
-      </w:r>
-      <w:proofErr w:type="spellStart"/>
-      <w:r>
-        <w:t>enose</w:t>
-      </w:r>
-      <w:proofErr w:type="spellEnd"/>
-      <w:r>
-        <w:t xml:space="preserve"> has 8 sensors.</w:t>
+        <w:t>for each node to 8 since enose has 8 sensors.</w:t>
       </w:r>
       <w:r>
         <w:t xml:space="preserve"> The best model has 200 trees, 2 features </w:t>
@@ -1806,15 +1553,7 @@
         </w:r>
       </w:fldSimple>
       <w:r>
-        <w:t xml:space="preserve"> Confusion matrix for one iteration for tunned model, </w:t>
-      </w:r>
-      <w:proofErr w:type="spellStart"/>
-      <w:r>
-        <w:t>enose</w:t>
-      </w:r>
-      <w:proofErr w:type="spellEnd"/>
-      <w:r>
-        <w:t xml:space="preserve"> data</w:t>
+        <w:t xml:space="preserve"> Confusion matrix for one iteration for tunned model, enose data</w:t>
       </w:r>
     </w:p>
     <w:p>
@@ -1946,15 +1685,7 @@
         <w:t>We calculated cumulative mean accuracies for every dataset and classification method</w:t>
       </w:r>
       <w:r>
-        <w:t xml:space="preserve"> and create a plot for each dataset (</w:t>
-      </w:r>
-      <w:proofErr w:type="spellStart"/>
-      <w:r>
-        <w:t>enose</w:t>
-      </w:r>
-      <w:proofErr w:type="spellEnd"/>
-      <w:r>
-        <w:t xml:space="preserve"> of HPLC).</w:t>
+        <w:t xml:space="preserve"> and create a plot for each dataset (enose of HPLC).</w:t>
       </w:r>
     </w:p>
     <w:p>
@@ -2015,53 +1746,20 @@
           <w:bCs/>
         </w:rPr>
         <w:lastRenderedPageBreak/>
-        <w:t xml:space="preserve">For </w:t>
-      </w:r>
-      <w:proofErr w:type="spellStart"/>
+        <w:t xml:space="preserve">For enose data, </w:t>
+      </w:r>
       <w:r>
         <w:rPr>
           <w:b/>
           <w:bCs/>
         </w:rPr>
-        <w:t>enose</w:t>
-      </w:r>
-      <w:proofErr w:type="spellEnd"/>
-      <w:r>
-        <w:rPr>
-          <w:b/>
-          <w:bCs/>
-        </w:rPr>
-        <w:t xml:space="preserve"> data, </w:t>
-      </w:r>
-      <w:proofErr w:type="spellStart"/>
-      <w:r>
-        <w:rPr>
-          <w:b/>
-          <w:bCs/>
-        </w:rPr>
-        <w:t>knn</w:t>
-      </w:r>
-      <w:proofErr w:type="spellEnd"/>
-      <w:r>
-        <w:rPr>
-          <w:b/>
-          <w:bCs/>
-        </w:rPr>
-        <w:t xml:space="preserve"> has the higher cumulative mean accuracy</w:t>
+        <w:t>knn has the higher cumulative mean accuracy</w:t>
       </w:r>
       <w:r>
         <w:t>. It is very high for a few iterations, then drops and get higher again.</w:t>
       </w:r>
       <w:r>
-        <w:t xml:space="preserve"> </w:t>
-      </w:r>
-      <w:proofErr w:type="spellStart"/>
-      <w:r>
-        <w:t>Svm</w:t>
-      </w:r>
-      <w:proofErr w:type="spellEnd"/>
-      <w:r>
-        <w:t xml:space="preserve"> has a very similar pattern. Random forest has a very poor mean accuracy at the beginning, but it gets higher with more iterations.</w:t>
+        <w:t xml:space="preserve"> Svm has a very similar pattern. Random forest has a very poor mean accuracy at the beginning, but it gets higher with more iterations.</w:t>
       </w:r>
     </w:p>
     <w:p>
@@ -2131,15 +1829,7 @@
         <w:t>random forest has the higher cumulative mean</w:t>
       </w:r>
       <w:r>
-        <w:t xml:space="preserve">. </w:t>
-      </w:r>
-      <w:proofErr w:type="spellStart"/>
-      <w:r>
-        <w:t>Knn</w:t>
-      </w:r>
-      <w:proofErr w:type="spellEnd"/>
-      <w:r>
-        <w:t xml:space="preserve"> is very high for a few iterations, but it drops rapidly to</w:t>
+        <w:t>. Knn is very high for a few iterations, but it drops rapidly to</w:t>
       </w:r>
       <w:r>
         <w:t xml:space="preserve"> approximatively</w:t>
@@ -2171,13 +1861,8 @@
       <w:r>
         <w:t xml:space="preserve"> of </w:t>
       </w:r>
-      <w:proofErr w:type="spellStart"/>
-      <w:r>
-        <w:t>misclassied</w:t>
-      </w:r>
-      <w:proofErr w:type="spellEnd"/>
-      <w:r>
-        <w:t xml:space="preserve"> (false positive or false negative number) for each </w:t>
+      <w:r>
+        <w:t xml:space="preserve">misclassied (false positive or false negative number) for each </w:t>
       </w:r>
       <w:r>
         <w:t>iteration and</w:t>
@@ -2212,24 +1897,11 @@
     </w:p>
     <w:p>
       <w:r>
-        <w:t xml:space="preserve">For </w:t>
-      </w:r>
-      <w:proofErr w:type="spellStart"/>
-      <w:r>
-        <w:t>enose</w:t>
-      </w:r>
-      <w:proofErr w:type="spellEnd"/>
-      <w:r>
-        <w:t xml:space="preserve">, </w:t>
-      </w:r>
-      <w:r>
-        <w:t xml:space="preserve">rf and </w:t>
-      </w:r>
-      <w:proofErr w:type="spellStart"/>
-      <w:r>
-        <w:t>knn</w:t>
-      </w:r>
-      <w:proofErr w:type="spellEnd"/>
+        <w:t xml:space="preserve">For enose, </w:t>
+      </w:r>
+      <w:r>
+        <w:t>rf and knn</w:t>
+      </w:r>
       <w:r>
         <w:t xml:space="preserve"> ha</w:t>
       </w:r>
@@ -2261,13 +1933,8 @@
         <w:t xml:space="preserve"> for the class 1</w:t>
       </w:r>
       <w:r>
-        <w:t xml:space="preserve"> for </w:t>
-      </w:r>
-      <w:proofErr w:type="spellStart"/>
-      <w:r>
-        <w:t>knn</w:t>
-      </w:r>
-      <w:proofErr w:type="spellEnd"/>
+        <w:t xml:space="preserve"> for knn</w:t>
+      </w:r>
       <w:r>
         <w:t xml:space="preserve"> (the “true” class, corresponding to fresh meat).</w:t>
       </w:r>
@@ -2275,26 +1942,13 @@
         <w:t xml:space="preserve"> For HPLC, it is rf that has the smallest numbers for all the classes</w:t>
       </w:r>
       <w:r>
-        <w:t xml:space="preserve"> (with maximum 10% of </w:t>
-      </w:r>
-      <w:proofErr w:type="spellStart"/>
-      <w:r>
-        <w:t>missclassifications</w:t>
-      </w:r>
-      <w:proofErr w:type="spellEnd"/>
-      <w:r>
-        <w:t xml:space="preserve"> for class 1)</w:t>
+        <w:t xml:space="preserve"> (with maximum 10% of missclassifications for class 1)</w:t>
       </w:r>
       <w:r>
         <w:t xml:space="preserve">, but </w:t>
       </w:r>
-      <w:proofErr w:type="spellStart"/>
-      <w:r>
-        <w:t>svm</w:t>
-      </w:r>
-      <w:proofErr w:type="spellEnd"/>
-      <w:r>
-        <w:t xml:space="preserve"> has the smallest number of misclassifications sum of proportion (a</w:t>
+      <w:r>
+        <w:t>svm has the smallest number of misclassifications sum of proportion (a</w:t>
       </w:r>
       <w:r>
         <w:t>pproximatively 2).</w:t>
@@ -2437,6 +2091,218 @@
           <w:numId w:val="2"/>
         </w:numPr>
       </w:pPr>
+      <w:r>
+        <w:t>For enose data</w:t>
+      </w:r>
+      <w:r>
+        <w:t xml:space="preserve"> and random forest</w:t>
+      </w:r>
+      <w:r>
+        <w:t xml:space="preserve">, </w:t>
+      </w:r>
+      <w:r>
+        <w:t xml:space="preserve">DF1 and DF7 have the major importance for both class 1 </w:t>
+      </w:r>
+      <w:r>
+        <w:t xml:space="preserve"> (importance between 8 and 9) </w:t>
+      </w:r>
+      <w:r>
+        <w:t>and 3</w:t>
+      </w:r>
+      <w:r>
+        <w:t xml:space="preserve"> (importance </w:t>
+      </w:r>
+      <w:r>
+        <w:t>around 6.5</w:t>
+      </w:r>
+      <w:r>
+        <w:t>)</w:t>
+      </w:r>
+      <w:r>
+        <w:t>.</w:t>
+      </w:r>
+      <w:r>
+        <w:t xml:space="preserve"> </w:t>
+      </w:r>
+      <w:r>
+        <w:t xml:space="preserve">DF2 </w:t>
+      </w:r>
+      <w:r>
+        <w:t>has the same importance for class 3.</w:t>
+      </w:r>
+    </w:p>
+    <w:p>
+      <w:pPr>
+        <w:pStyle w:val="ListParagraph"/>
+      </w:pPr>
+      <w:r>
+        <w:t xml:space="preserve">The </w:t>
+      </w:r>
+      <w:r>
+        <w:t xml:space="preserve">features do not </w:t>
+      </w:r>
+      <w:r>
+        <w:t xml:space="preserve">consequently influence class2, with </w:t>
+      </w:r>
+      <w:r>
+        <w:t xml:space="preserve">some negative importances for </w:t>
+      </w:r>
+      <w:r>
+        <w:t>DF4, DF5, DF6 and DF7 (the values are respectively:</w:t>
+      </w:r>
+      <w:r>
+        <w:t xml:space="preserve"> -2, -0.5, -1.5, -1)</w:t>
+      </w:r>
+      <w:r>
+        <w:t xml:space="preserve">. The higher values for class 3 </w:t>
+      </w:r>
+      <w:r>
+        <w:t>is approximatively 2.5</w:t>
+      </w:r>
+      <w:r>
+        <w:t xml:space="preserve"> for DF3 and DF2</w:t>
+      </w:r>
+      <w:r>
+        <w:t>.</w:t>
+      </w:r>
+    </w:p>
+    <w:p>
+      <w:r>
+        <w:rPr>
+          <w:noProof/>
+        </w:rPr>
+        <w:drawing>
+          <wp:inline distT="0" distB="0" distL="0" distR="0" wp14:anchorId="388F43A5" wp14:editId="3A5796E2">
+            <wp:extent cx="5248800" cy="3239999"/>
+            <wp:effectExtent l="0" t="0" r="9525" b="0"/>
+            <wp:docPr id="31" name="Picture 31"/>
+            <wp:cNvGraphicFramePr>
+              <a:graphicFrameLocks xmlns:a="http://schemas.openxmlformats.org/drawingml/2006/main" noChangeAspect="1"/>
+            </wp:cNvGraphicFramePr>
+            <a:graphic xmlns:a="http://schemas.openxmlformats.org/drawingml/2006/main">
+              <a:graphicData uri="http://schemas.openxmlformats.org/drawingml/2006/picture">
+                <pic:pic xmlns:pic="http://schemas.openxmlformats.org/drawingml/2006/picture">
+                  <pic:nvPicPr>
+                    <pic:cNvPr id="31" name="Picture 31"/>
+                    <pic:cNvPicPr/>
+                  </pic:nvPicPr>
+                  <pic:blipFill>
+                    <a:blip r:embed="rId24" cstate="print">
+                      <a:extLst>
+                        <a:ext uri="{28A0092B-C50C-407E-A947-70E740481C1C}">
+                          <a14:useLocalDpi xmlns:a14="http://schemas.microsoft.com/office/drawing/2010/main" val="0"/>
+                        </a:ext>
+                      </a:extLst>
+                    </a:blip>
+                    <a:stretch>
+                      <a:fillRect/>
+                    </a:stretch>
+                  </pic:blipFill>
+                  <pic:spPr>
+                    <a:xfrm>
+                      <a:off x="0" y="0"/>
+                      <a:ext cx="5248800" cy="3239999"/>
+                    </a:xfrm>
+                    <a:prstGeom prst="rect">
+                      <a:avLst/>
+                    </a:prstGeom>
+                  </pic:spPr>
+                </pic:pic>
+              </a:graphicData>
+            </a:graphic>
+          </wp:inline>
+        </w:drawing>
+      </w:r>
+    </w:p>
+    <w:p>
+      <w:r>
+        <w:t xml:space="preserve">For HPLC, again with random forest, </w:t>
+      </w:r>
+      <w:r>
+        <w:t>class 3 has again the lesser importance</w:t>
+      </w:r>
+      <w:r>
+        <w:t>.</w:t>
+      </w:r>
+      <w:r>
+        <w:t xml:space="preserve"> Indeed, they ranged between -2 and 2.5</w:t>
+      </w:r>
+      <w:r>
+        <w:t xml:space="preserve">. On the contrary, class 1 </w:t>
+      </w:r>
+      <w:r>
+        <w:t xml:space="preserve">does not have negative values </w:t>
+      </w:r>
+      <w:r>
+        <w:t xml:space="preserve">and has </w:t>
+      </w:r>
+      <w:r>
+        <w:t xml:space="preserve">higher values in general, </w:t>
+      </w:r>
+      <w:r>
+        <w:t xml:space="preserve">with </w:t>
+      </w:r>
+      <w:r>
+        <w:t>RT7.9, RT7.5, RT6.8 and RT12.9 around 4.5.</w:t>
+      </w:r>
+      <w:r>
+        <w:t xml:space="preserve"> Class 2 is negatively influenced (value -1) by </w:t>
+      </w:r>
+      <w:r>
+        <w:t xml:space="preserve">RT20, but highly influenced (respectively 5, 4.5, 4.9) by </w:t>
+      </w:r>
+      <w:r>
+        <w:t>RT7.9, RT6.2 and RT20.</w:t>
+      </w:r>
+    </w:p>
+    <w:p>
+      <w:r>
+        <w:rPr>
+          <w:noProof/>
+        </w:rPr>
+        <w:lastRenderedPageBreak/>
+        <w:drawing>
+          <wp:inline distT="0" distB="0" distL="0" distR="0" wp14:anchorId="3C6D5FE5" wp14:editId="7ADC13E3">
+            <wp:extent cx="4320000" cy="4320000"/>
+            <wp:effectExtent l="0" t="0" r="4445" b="4445"/>
+            <wp:docPr id="32" name="Picture 32"/>
+            <wp:cNvGraphicFramePr>
+              <a:graphicFrameLocks xmlns:a="http://schemas.openxmlformats.org/drawingml/2006/main" noChangeAspect="1"/>
+            </wp:cNvGraphicFramePr>
+            <a:graphic xmlns:a="http://schemas.openxmlformats.org/drawingml/2006/main">
+              <a:graphicData uri="http://schemas.openxmlformats.org/drawingml/2006/picture">
+                <pic:pic xmlns:pic="http://schemas.openxmlformats.org/drawingml/2006/picture">
+                  <pic:nvPicPr>
+                    <pic:cNvPr id="32" name="Picture 32"/>
+                    <pic:cNvPicPr/>
+                  </pic:nvPicPr>
+                  <pic:blipFill>
+                    <a:blip r:embed="rId25" cstate="print">
+                      <a:extLst>
+                        <a:ext uri="{28A0092B-C50C-407E-A947-70E740481C1C}">
+                          <a14:useLocalDpi xmlns:a14="http://schemas.microsoft.com/office/drawing/2010/main" val="0"/>
+                        </a:ext>
+                      </a:extLst>
+                    </a:blip>
+                    <a:stretch>
+                      <a:fillRect/>
+                    </a:stretch>
+                  </pic:blipFill>
+                  <pic:spPr>
+                    <a:xfrm>
+                      <a:off x="0" y="0"/>
+                      <a:ext cx="4320000" cy="4320000"/>
+                    </a:xfrm>
+                    <a:prstGeom prst="rect">
+                      <a:avLst/>
+                    </a:prstGeom>
+                  </pic:spPr>
+                </pic:pic>
+              </a:graphicData>
+            </a:graphic>
+          </wp:inline>
+        </w:drawing>
+      </w:r>
     </w:p>
     <w:p/>
     <w:p>
@@ -2445,8 +2311,8 @@
       </w:pPr>
     </w:p>
     <w:sectPr>
-      <w:headerReference w:type="default" r:id="rId24"/>
-      <w:footerReference w:type="default" r:id="rId25"/>
+      <w:headerReference w:type="default" r:id="rId26"/>
+      <w:footerReference w:type="default" r:id="rId27"/>
       <w:pgSz w:w="11906" w:h="16838"/>
       <w:pgMar w:top="1417" w:right="1417" w:bottom="1417" w:left="1417" w:header="708" w:footer="708" w:gutter="0"/>
       <w:cols w:space="708"/>

</xml_diff>